<commit_message>
changement nom de fenêtre
</commit_message>
<xml_diff>
--- a/Rapport.docx
+++ b/Rapport.docx
@@ -195,12 +195,24 @@
         <w:pStyle w:val="Titre2"/>
       </w:pPr>
       <w:r>
-        <w:t>Fenêtre de jeu et chonomètre :</w:t>
-      </w:r>
-    </w:p>
-    <w:p>
-      <w:r>
-        <w:t>J’ai ajouté la progressBar et l’inventaire sur SceneBuilder avec le des canvas et des lines. Ensuite j’ai ajouté le chronomètre en haut à droite avec le temps qui défile.</w:t>
+        <w:t xml:space="preserve">Fenêtre de jeu et </w:t>
+      </w:r>
+      <w:r>
+        <w:t>minuteur</w:t>
+      </w:r>
+      <w:r>
+        <w:t> :</w:t>
+      </w:r>
+    </w:p>
+    <w:p>
+      <w:r>
+        <w:t xml:space="preserve">J’ai ajouté la progressBar et l’inventaire sur SceneBuilder avec des canvas et des lines. Ensuite j’ai ajouté le </w:t>
+      </w:r>
+      <w:r>
+        <w:t>minuteur</w:t>
+      </w:r>
+      <w:r>
+        <w:t xml:space="preserve"> en haut à droite avec le temps qui défile.</w:t>
       </w:r>
     </w:p>
     <w:p>
@@ -213,7 +225,19 @@
     </w:p>
     <w:p>
       <w:r>
-        <w:t>Pour les fenêtres de fin je l’ai aussi créé sur Scene Builder. Elles sont appelées lorsque la batterie est vide, que le chronomètre est à 0 ou lorsque tous les objets sont mis sur l’antenne. Sur ces fenêtres on peut rejouer, personnaliser le véhicule ou quitter.</w:t>
+        <w:t xml:space="preserve">Pour les fenêtres de fin je </w:t>
+      </w:r>
+      <w:r>
+        <w:t xml:space="preserve">les </w:t>
+      </w:r>
+      <w:r>
+        <w:t xml:space="preserve">ai aussi créé sur Scene Builder. Elles sont appelées lorsque la batterie est vide, que le chronomètre est à 0 ou </w:t>
+      </w:r>
+      <w:r>
+        <w:t>que</w:t>
+      </w:r>
+      <w:r>
+        <w:t xml:space="preserve"> tous les objets sont mis sur l’antenne. Sur ces fenêtres on peut rejouer, personnaliser le véhicule ou quitter.</w:t>
       </w:r>
     </w:p>
     <w:p>
@@ -227,12 +251,85 @@
     </w:p>
     <w:p>
       <w:r>
-        <w:t>Emplacement des items aléatoires avec certaines distances en fonctions de la difficulté. Ensuite affichage sur la minimap</w:t>
-      </w:r>
-      <w:r>
-        <w:t xml:space="preserve"> en rouge. Emplacement de l’antenne dans l’emplacement de la difficulté. Changement de skin en fonction de l’avancé des réparations de l’antenne et affichage en bleu sur la minimap.</w:t>
-      </w:r>
-    </w:p>
+        <w:t>Emplacement des items aléatoires avec certaines distances en fonction de la difficulté. Ensuite affichage sur la minimap</w:t>
+      </w:r>
+      <w:r>
+        <w:t xml:space="preserve"> en rouge</w:t>
+      </w:r>
+      <w:r>
+        <w:t xml:space="preserve"> (affichage ou non des objets en fonction s’ils ont déjà servi à réparer l’antenne ou s’ils sont dans l’inventaire)</w:t>
+      </w:r>
+      <w:r>
+        <w:t xml:space="preserve">. Emplacement de l’antenne </w:t>
+      </w:r>
+      <w:r>
+        <w:t>en fonction de la difficulté</w:t>
+      </w:r>
+      <w:r>
+        <w:t xml:space="preserve">. Changement de skin </w:t>
+      </w:r>
+      <w:r>
+        <w:t xml:space="preserve">de l’antenne </w:t>
+      </w:r>
+      <w:r>
+        <w:t>en fonction de l’avancé des réparations et affichage en bleu sur la minimap.</w:t>
+      </w:r>
+    </w:p>
+    <w:p>
+      <w:pPr>
+        <w:pStyle w:val="Titre2"/>
+      </w:pPr>
+      <w:r>
+        <w:t xml:space="preserve">Drag and drop :  </w:t>
+      </w:r>
+    </w:p>
+    <w:p>
+      <w:r>
+        <w:t>Pour le drag and drop je vérifie si le clic est fait sur un objet et ensuite s’il est fait sur un objet alors je récupère ses coordonnées dynamiquement pour qu’il s’affiche à l’endroit où est la souris puis lors du release je vérifie si l’objet est lâché sur l’antenne (si oui je fais disparaitre l’objet et je passe à l’étape de réparation d’après</w:t>
+      </w:r>
+      <w:r>
+        <w:t>, sinon il est toujours visible</w:t>
+      </w:r>
+      <w:r>
+        <w:t xml:space="preserve">). </w:t>
+      </w:r>
+    </w:p>
+    <w:p>
+      <w:pPr>
+        <w:pStyle w:val="Titre2"/>
+      </w:pPr>
+      <w:r>
+        <w:t xml:space="preserve">Inventaire : </w:t>
+      </w:r>
+    </w:p>
+    <w:p>
+      <w:r>
+        <w:t xml:space="preserve">J’ai eu du mal à le faire car je ne savais pas comment j’allais sortir les objets de l’inventaire. J’ai donc décidé de faire des canvas et lorsque je clique sur un canvas et que l’objet est dans cet emplacement alors </w:t>
+      </w:r>
+      <w:r>
+        <w:t xml:space="preserve">il est </w:t>
+      </w:r>
+      <w:r>
+        <w:t>drop près de la case. Ensuite je peux faire le drag and drop.</w:t>
+      </w:r>
+    </w:p>
+    <w:p>
+      <w:pPr>
+        <w:pStyle w:val="Titre2"/>
+      </w:pPr>
+      <w:r>
+        <w:t>Mouvement du véhicule :</w:t>
+      </w:r>
+    </w:p>
+    <w:p>
+      <w:r>
+        <w:t>Je</w:t>
+      </w:r>
+      <w:r>
+        <w:t xml:space="preserve"> récupère sur quelle flèche on clique pour orienter le véhicule dans la bonne direction.</w:t>
+      </w:r>
+    </w:p>
+    <w:p/>
     <w:sectPr>
       <w:pgSz w:w="11906" w:h="16838"/>
       <w:pgMar w:top="1417" w:right="1417" w:bottom="1417" w:left="1417" w:header="708" w:footer="708" w:gutter="0"/>

</xml_diff>